<commit_message>
Add method RemoveBook(string isbn).
</commit_message>
<xml_diff>
--- a/docs/Plan_van_Aanpak_Bibliotheekbeheer.docx
+++ b/docs/Plan_van_Aanpak_Bibliotheekbeheer.docx
@@ -250,6 +250,11 @@
     </w:p>
     <w:p>
       <w:pPr>
+        <w:pStyle w:val="Lijstalinea"/>
+        <w:numPr>
+          <w:ilvl w:val="0"/>
+          <w:numId w:val="10"/>
+        </w:numPr>
         <w:rPr>
           <w:lang w:val="nl-NL"/>
         </w:rPr>
@@ -263,6 +268,11 @@
     </w:p>
     <w:p>
       <w:pPr>
+        <w:pStyle w:val="Lijstalinea"/>
+        <w:numPr>
+          <w:ilvl w:val="0"/>
+          <w:numId w:val="10"/>
+        </w:numPr>
         <w:rPr>
           <w:lang w:val="nl-NL"/>
         </w:rPr>
@@ -276,6 +286,11 @@
     </w:p>
     <w:p>
       <w:pPr>
+        <w:pStyle w:val="Lijstalinea"/>
+        <w:numPr>
+          <w:ilvl w:val="0"/>
+          <w:numId w:val="10"/>
+        </w:numPr>
         <w:rPr>
           <w:lang w:val="nl-NL"/>
         </w:rPr>
@@ -289,6 +304,153 @@
     </w:p>
     <w:p>
       <w:pPr>
+        <w:pStyle w:val="Lijstalinea"/>
+        <w:numPr>
+          <w:ilvl w:val="0"/>
+          <w:numId w:val="10"/>
+        </w:numPr>
+        <w:rPr>
+          <w:lang w:val="nl-NL"/>
+        </w:rPr>
+      </w:pPr>
+      <w:r>
+        <w:rPr>
+          <w:lang w:val="nl-NL"/>
+        </w:rPr>
+        <w:t>Taak 4:</w:t>
+      </w:r>
+      <w:r>
+        <w:rPr>
+          <w:lang w:val="nl-NL"/>
+        </w:rPr>
+        <w:t xml:space="preserve"> </w:t>
+      </w:r>
+    </w:p>
+    <w:p>
+      <w:pPr>
+        <w:pStyle w:val="Lijstalinea"/>
+        <w:ind w:left="360"/>
+        <w:rPr>
+          <w:lang w:val="nl-NL"/>
+        </w:rPr>
+      </w:pPr>
+      <w:proofErr w:type="spellStart"/>
+      <w:r>
+        <w:rPr>
+          <w:lang w:val="nl-NL"/>
+        </w:rPr>
+        <w:t>Create</w:t>
+      </w:r>
+      <w:proofErr w:type="spellEnd"/>
+      <w:r>
+        <w:rPr>
+          <w:lang w:val="nl-NL"/>
+        </w:rPr>
+        <w:t xml:space="preserve"> </w:t>
+      </w:r>
+      <w:proofErr w:type="spellStart"/>
+      <w:r>
+        <w:rPr>
+          <w:lang w:val="nl-NL"/>
+        </w:rPr>
+        <w:t>method</w:t>
+      </w:r>
+      <w:proofErr w:type="spellEnd"/>
+      <w:r>
+        <w:rPr>
+          <w:lang w:val="nl-NL"/>
+        </w:rPr>
+        <w:t xml:space="preserve"> </w:t>
+      </w:r>
+      <w:proofErr w:type="spellStart"/>
+      <w:r>
+        <w:rPr>
+          <w:lang w:val="nl-NL"/>
+        </w:rPr>
+        <w:t>RemoveBook</w:t>
+      </w:r>
+      <w:proofErr w:type="spellEnd"/>
+      <w:r>
+        <w:rPr>
+          <w:lang w:val="nl-NL"/>
+        </w:rPr>
+        <w:t xml:space="preserve"> (string ISBN): verwijder een boek op basis van het ISBN.</w:t>
+      </w:r>
+    </w:p>
+    <w:p>
+      <w:pPr>
+        <w:pStyle w:val="Lijstalinea"/>
+        <w:ind w:left="360"/>
+        <w:rPr>
+          <w:lang w:val="nl-NL"/>
+        </w:rPr>
+      </w:pPr>
+    </w:p>
+    <w:p>
+      <w:pPr>
+        <w:pStyle w:val="Lijstalinea"/>
+        <w:numPr>
+          <w:ilvl w:val="1"/>
+          <w:numId w:val="10"/>
+        </w:numPr>
+      </w:pPr>
+      <w:r>
+        <w:t>Find the index of the b</w:t>
+      </w:r>
+      <w:r>
+        <w:t>ook object by searching ISBN.</w:t>
+      </w:r>
+    </w:p>
+    <w:p>
+      <w:pPr>
+        <w:pStyle w:val="Lijstalinea"/>
+        <w:numPr>
+          <w:ilvl w:val="1"/>
+          <w:numId w:val="10"/>
+        </w:numPr>
+      </w:pPr>
+      <w:r>
+        <w:t xml:space="preserve">Save the index in a variable. </w:t>
+      </w:r>
+    </w:p>
+    <w:p>
+      <w:pPr>
+        <w:pStyle w:val="Lijstalinea"/>
+        <w:numPr>
+          <w:ilvl w:val="1"/>
+          <w:numId w:val="10"/>
+        </w:numPr>
+      </w:pPr>
+      <w:r>
+        <w:t xml:space="preserve">Delete the object from the List by using this variable. </w:t>
+      </w:r>
+      <w:proofErr w:type="spellStart"/>
+      <w:r>
+        <w:t>listname.Remove</w:t>
+      </w:r>
+      <w:proofErr w:type="spellEnd"/>
+      <w:r>
+        <w:t>(index variable).</w:t>
+      </w:r>
+    </w:p>
+    <w:p>
+      <w:pPr>
+        <w:pStyle w:val="Lijstalinea"/>
+        <w:ind w:left="360"/>
+      </w:pPr>
+    </w:p>
+    <w:p>
+      <w:pPr>
+        <w:pStyle w:val="Lijstalinea"/>
+        <w:numPr>
+          <w:ilvl w:val="0"/>
+          <w:numId w:val="10"/>
+        </w:numPr>
+      </w:pPr>
+    </w:p>
+    <w:p/>
+    <w:p>
+      <w:pPr>
         <w:pStyle w:val="Kop2"/>
         <w:rPr>
           <w:lang w:val="nl-NL"/>
@@ -298,6 +460,7 @@
         <w:rPr>
           <w:lang w:val="nl-NL"/>
         </w:rPr>
+        <w:lastRenderedPageBreak/>
         <w:t>6. Planning</w:t>
       </w:r>
     </w:p>
@@ -357,7 +520,6 @@
         <w:rPr>
           <w:lang w:val="nl-NL"/>
         </w:rPr>
-        <w:lastRenderedPageBreak/>
         <w:t>7. Resultaat</w:t>
       </w:r>
     </w:p>
@@ -557,6 +719,92 @@
       </w:rPr>
     </w:lvl>
   </w:abstractNum>
+  <w:abstractNum w:abstractNumId="9" w15:restartNumberingAfterBreak="0">
+    <w:nsid w:val="435F4C30"/>
+    <w:multiLevelType w:val="multilevel"/>
+    <w:tmpl w:val="0413001D"/>
+    <w:lvl w:ilvl="0">
+      <w:start w:val="1"/>
+      <w:numFmt w:val="decimal"/>
+      <w:lvlText w:val="%1)"/>
+      <w:lvlJc w:val="left"/>
+      <w:pPr>
+        <w:ind w:left="360" w:hanging="360"/>
+      </w:pPr>
+    </w:lvl>
+    <w:lvl w:ilvl="1">
+      <w:start w:val="1"/>
+      <w:numFmt w:val="lowerLetter"/>
+      <w:lvlText w:val="%2)"/>
+      <w:lvlJc w:val="left"/>
+      <w:pPr>
+        <w:ind w:left="720" w:hanging="360"/>
+      </w:pPr>
+    </w:lvl>
+    <w:lvl w:ilvl="2">
+      <w:start w:val="1"/>
+      <w:numFmt w:val="lowerRoman"/>
+      <w:lvlText w:val="%3)"/>
+      <w:lvlJc w:val="left"/>
+      <w:pPr>
+        <w:ind w:left="1080" w:hanging="360"/>
+      </w:pPr>
+    </w:lvl>
+    <w:lvl w:ilvl="3">
+      <w:start w:val="1"/>
+      <w:numFmt w:val="decimal"/>
+      <w:lvlText w:val="(%4)"/>
+      <w:lvlJc w:val="left"/>
+      <w:pPr>
+        <w:ind w:left="1440" w:hanging="360"/>
+      </w:pPr>
+    </w:lvl>
+    <w:lvl w:ilvl="4">
+      <w:start w:val="1"/>
+      <w:numFmt w:val="lowerLetter"/>
+      <w:lvlText w:val="(%5)"/>
+      <w:lvlJc w:val="left"/>
+      <w:pPr>
+        <w:ind w:left="1800" w:hanging="360"/>
+      </w:pPr>
+    </w:lvl>
+    <w:lvl w:ilvl="5">
+      <w:start w:val="1"/>
+      <w:numFmt w:val="lowerRoman"/>
+      <w:lvlText w:val="(%6)"/>
+      <w:lvlJc w:val="left"/>
+      <w:pPr>
+        <w:ind w:left="2160" w:hanging="360"/>
+      </w:pPr>
+    </w:lvl>
+    <w:lvl w:ilvl="6">
+      <w:start w:val="1"/>
+      <w:numFmt w:val="decimal"/>
+      <w:lvlText w:val="%7."/>
+      <w:lvlJc w:val="left"/>
+      <w:pPr>
+        <w:ind w:left="2520" w:hanging="360"/>
+      </w:pPr>
+    </w:lvl>
+    <w:lvl w:ilvl="7">
+      <w:start w:val="1"/>
+      <w:numFmt w:val="lowerLetter"/>
+      <w:lvlText w:val="%8."/>
+      <w:lvlJc w:val="left"/>
+      <w:pPr>
+        <w:ind w:left="2880" w:hanging="360"/>
+      </w:pPr>
+    </w:lvl>
+    <w:lvl w:ilvl="8">
+      <w:start w:val="1"/>
+      <w:numFmt w:val="lowerRoman"/>
+      <w:lvlText w:val="%9."/>
+      <w:lvlJc w:val="left"/>
+      <w:pPr>
+        <w:ind w:left="3240" w:hanging="360"/>
+      </w:pPr>
+    </w:lvl>
+  </w:abstractNum>
   <w:num w:numId="1" w16cid:durableId="488323639">
     <w:abstractNumId w:val="8"/>
   </w:num>
@@ -583,6 +831,9 @@
   </w:num>
   <w:num w:numId="9" w16cid:durableId="1725635042">
     <w:abstractNumId w:val="0"/>
+  </w:num>
+  <w:num w:numId="10" w16cid:durableId="455876931">
+    <w:abstractNumId w:val="9"/>
   </w:num>
 </w:numbering>
 </file>

</xml_diff>